<commit_message>
Added to design notes
</commit_message>
<xml_diff>
--- a/Design/Star Squabble Design Notes.docx
+++ b/Design/Star Squabble Design Notes.docx
@@ -274,6 +274,25 @@
         <w:t xml:space="preserve">their solar systems </w:t>
       </w:r>
     </w:p>
+    <w:p/>
+    <w:p>
+      <w:pPr>
+        <w:pStyle w:val="Heading1"/>
+      </w:pPr>
+      <w:r>
+        <w:t>Project Objectives</w:t>
+      </w:r>
+    </w:p>
+    <w:p>
+      <w:r>
+        <w:t xml:space="preserve">Develop a streamlined and visually simple </w:t>
+      </w:r>
+      <w:r>
+        <w:t>game to focus on the gameplay, strategy, and game architecture.</w:t>
+      </w:r>
+    </w:p>
+    <w:p/>
+    <w:p/>
     <w:p/>
     <w:sectPr>
       <w:pgSz w:w="12240" w:h="15840"/>

</xml_diff>